<commit_message>
vault backup: 2023-12-20 17:07:07
</commit_message>
<xml_diff>
--- a/专业课/附件/先进控制技术.docx
+++ b/专业课/附件/先进控制技术.docx
@@ -2059,7 +2059,7 @@
                     <pic:cNvPicPr/>
                   </pic:nvPicPr>
                   <pic:blipFill>
-                    <a:blip r:embed="rId5"/>
+                    <a:blip r:embed="rId7"/>
                     <a:stretch>
                       <a:fillRect/>
                     </a:stretch>
@@ -2115,10 +2115,10 @@
             <v:path o:extrusionok="f" gradientshapeok="t" o:connecttype="rect"/>
             <o:lock v:ext="edit" aspectratio="t"/>
           </v:shapetype>
-          <v:shape id="_x0000_i1025" type="#_x0000_t75" style="width:294.05pt;height:126.65pt" o:ole="">
-            <v:imagedata r:id="rId6" o:title=""/>
+          <v:shape id="_x0000_i1025" type="#_x0000_t75" style="width:294.05pt;height:126.8pt" o:ole="">
+            <v:imagedata r:id="rId8" o:title=""/>
           </v:shape>
-          <o:OLEObject Type="Embed" ProgID="Visio.Drawing.11" ShapeID="_x0000_i1025" DrawAspect="Content" ObjectID="_1764144118" r:id="rId7"/>
+          <o:OLEObject Type="Embed" ProgID="Visio.Drawing.11" ShapeID="_x0000_i1025" DrawAspect="Content" ObjectID="_1764597053" r:id="rId9"/>
         </w:object>
       </w:r>
     </w:p>
@@ -2912,7 +2912,7 @@
                     <pic:cNvPicPr/>
                   </pic:nvPicPr>
                   <pic:blipFill>
-                    <a:blip r:embed="rId8"/>
+                    <a:blip r:embed="rId10"/>
                     <a:stretch>
                       <a:fillRect/>
                     </a:stretch>
@@ -3859,115 +3859,115 @@
           <w:szCs w:val="24"/>
         </w:rPr>
         <w:object w:dxaOrig="6020" w:dyaOrig="620" w14:anchorId="759D59D7">
-          <v:shape id="_x0000_i1026" type="#_x0000_t75" style="width:301.45pt;height:31.25pt" o:ole="">
-            <v:imagedata r:id="rId9" o:title=""/>
-          </v:shape>
-          <o:OLEObject Type="Embed" ProgID="Equation.DSMT4" ShapeID="_x0000_i1026" DrawAspect="Content" ObjectID="_1764144119" r:id="rId10"/>
-        </w:object>
-      </w:r>
-    </w:p>
-    <w:p>
-      <w:pPr>
-        <w:jc w:val="left"/>
-        <w:rPr>
-          <w:rFonts w:ascii="Times New Roman" w:eastAsia="宋体" w:hAnsi="Times New Roman" w:cs="Times New Roman"/>
-          <w:sz w:val="24"/>
-          <w:szCs w:val="24"/>
-        </w:rPr>
-      </w:pPr>
-      <w:r>
-        <w:rPr>
-          <w:rFonts w:ascii="Times New Roman" w:eastAsia="宋体" w:hAnsi="Times New Roman" w:cs="Times New Roman" w:hint="eastAsia"/>
-          <w:sz w:val="24"/>
-          <w:szCs w:val="24"/>
-        </w:rPr>
-        <w:t>上式中，元素－</w:t>
-      </w:r>
-      <w:r>
-        <w:rPr>
-          <w:rFonts w:ascii="Times New Roman" w:eastAsia="宋体" w:hAnsi="Times New Roman" w:cs="Times New Roman"/>
-          <w:sz w:val="24"/>
-          <w:szCs w:val="24"/>
-        </w:rPr>
-        <w:t>4</w:t>
-      </w:r>
-      <w:r>
-        <w:rPr>
-          <w:rFonts w:ascii="Times New Roman" w:eastAsia="宋体" w:hAnsi="Times New Roman" w:cs="Times New Roman" w:hint="eastAsia"/>
-          <w:sz w:val="24"/>
-          <w:szCs w:val="24"/>
-        </w:rPr>
-        <w:t>、－</w:t>
-      </w:r>
-      <w:r>
-        <w:rPr>
-          <w:rFonts w:ascii="Times New Roman" w:eastAsia="宋体" w:hAnsi="Times New Roman" w:cs="Times New Roman"/>
-          <w:sz w:val="24"/>
-          <w:szCs w:val="24"/>
-        </w:rPr>
-        <w:t>3</w:t>
-      </w:r>
-      <w:r>
-        <w:rPr>
-          <w:rFonts w:ascii="Times New Roman" w:eastAsia="宋体" w:hAnsi="Times New Roman" w:cs="Times New Roman" w:hint="eastAsia"/>
-          <w:sz w:val="24"/>
-          <w:szCs w:val="24"/>
-        </w:rPr>
-        <w:t>、－</w:t>
-      </w:r>
-      <w:r>
-        <w:rPr>
-          <w:rFonts w:ascii="Times New Roman" w:eastAsia="宋体" w:hAnsi="Times New Roman" w:cs="Times New Roman"/>
-          <w:sz w:val="24"/>
-          <w:szCs w:val="24"/>
-        </w:rPr>
-        <w:t>2</w:t>
-      </w:r>
-      <w:r>
-        <w:rPr>
-          <w:rFonts w:ascii="Times New Roman" w:eastAsia="宋体" w:hAnsi="Times New Roman" w:cs="Times New Roman" w:hint="eastAsia"/>
-          <w:sz w:val="24"/>
-          <w:szCs w:val="24"/>
-        </w:rPr>
-        <w:t>对应的隶属度均为</w:t>
-      </w:r>
-      <w:r>
-        <w:rPr>
-          <w:rFonts w:ascii="Times New Roman" w:eastAsia="宋体" w:hAnsi="Times New Roman" w:cs="Times New Roman"/>
-          <w:sz w:val="24"/>
-          <w:szCs w:val="24"/>
-        </w:rPr>
-        <w:t>1</w:t>
-      </w:r>
-      <w:r>
-        <w:rPr>
-          <w:rFonts w:ascii="Times New Roman" w:eastAsia="宋体" w:hAnsi="Times New Roman" w:cs="Times New Roman" w:hint="eastAsia"/>
-          <w:sz w:val="24"/>
-          <w:szCs w:val="24"/>
-        </w:rPr>
-        <w:t>，则精确输出控制量为</w:t>
-      </w:r>
-    </w:p>
-    <w:p>
-      <w:pPr>
-        <w:jc w:val="center"/>
-        <w:rPr>
-          <w:rFonts w:ascii="Times New Roman" w:eastAsia="宋体" w:hAnsi="Times New Roman" w:cs="Times New Roman"/>
-          <w:sz w:val="24"/>
-          <w:szCs w:val="24"/>
-        </w:rPr>
-      </w:pPr>
-      <w:r>
-        <w:rPr>
-          <w:rFonts w:ascii="Times New Roman" w:eastAsia="宋体" w:hAnsi="Times New Roman" w:cs="Times New Roman"/>
-          <w:sz w:val="24"/>
-          <w:szCs w:val="24"/>
-        </w:rPr>
-        <w:object w:dxaOrig="2780" w:dyaOrig="620" w14:anchorId="6AFC380B">
-          <v:shape id="_x0000_i1027" type="#_x0000_t75" style="width:138.8pt;height:31.25pt" o:ole="">
+          <v:shape id="_x0000_i1026" type="#_x0000_t75" style="width:301.4pt;height:31.2pt" o:ole="">
             <v:imagedata r:id="rId11" o:title=""/>
           </v:shape>
-          <o:OLEObject Type="Embed" ProgID="Equation.DSMT4" ShapeID="_x0000_i1027" DrawAspect="Content" ObjectID="_1764144120" r:id="rId12"/>
+          <o:OLEObject Type="Embed" ProgID="Equation.DSMT4" ShapeID="_x0000_i1026" DrawAspect="Content" ObjectID="_1764597054" r:id="rId12"/>
+        </w:object>
+      </w:r>
+    </w:p>
+    <w:p>
+      <w:pPr>
+        <w:jc w:val="left"/>
+        <w:rPr>
+          <w:rFonts w:ascii="Times New Roman" w:eastAsia="宋体" w:hAnsi="Times New Roman" w:cs="Times New Roman"/>
+          <w:sz w:val="24"/>
+          <w:szCs w:val="24"/>
+        </w:rPr>
+      </w:pPr>
+      <w:r>
+        <w:rPr>
+          <w:rFonts w:ascii="Times New Roman" w:eastAsia="宋体" w:hAnsi="Times New Roman" w:cs="Times New Roman" w:hint="eastAsia"/>
+          <w:sz w:val="24"/>
+          <w:szCs w:val="24"/>
+        </w:rPr>
+        <w:t>上式中，元素－</w:t>
+      </w:r>
+      <w:r>
+        <w:rPr>
+          <w:rFonts w:ascii="Times New Roman" w:eastAsia="宋体" w:hAnsi="Times New Roman" w:cs="Times New Roman"/>
+          <w:sz w:val="24"/>
+          <w:szCs w:val="24"/>
+        </w:rPr>
+        <w:t>4</w:t>
+      </w:r>
+      <w:r>
+        <w:rPr>
+          <w:rFonts w:ascii="Times New Roman" w:eastAsia="宋体" w:hAnsi="Times New Roman" w:cs="Times New Roman" w:hint="eastAsia"/>
+          <w:sz w:val="24"/>
+          <w:szCs w:val="24"/>
+        </w:rPr>
+        <w:t>、－</w:t>
+      </w:r>
+      <w:r>
+        <w:rPr>
+          <w:rFonts w:ascii="Times New Roman" w:eastAsia="宋体" w:hAnsi="Times New Roman" w:cs="Times New Roman"/>
+          <w:sz w:val="24"/>
+          <w:szCs w:val="24"/>
+        </w:rPr>
+        <w:t>3</w:t>
+      </w:r>
+      <w:r>
+        <w:rPr>
+          <w:rFonts w:ascii="Times New Roman" w:eastAsia="宋体" w:hAnsi="Times New Roman" w:cs="Times New Roman" w:hint="eastAsia"/>
+          <w:sz w:val="24"/>
+          <w:szCs w:val="24"/>
+        </w:rPr>
+        <w:t>、－</w:t>
+      </w:r>
+      <w:r>
+        <w:rPr>
+          <w:rFonts w:ascii="Times New Roman" w:eastAsia="宋体" w:hAnsi="Times New Roman" w:cs="Times New Roman"/>
+          <w:sz w:val="24"/>
+          <w:szCs w:val="24"/>
+        </w:rPr>
+        <w:t>2</w:t>
+      </w:r>
+      <w:r>
+        <w:rPr>
+          <w:rFonts w:ascii="Times New Roman" w:eastAsia="宋体" w:hAnsi="Times New Roman" w:cs="Times New Roman" w:hint="eastAsia"/>
+          <w:sz w:val="24"/>
+          <w:szCs w:val="24"/>
+        </w:rPr>
+        <w:t>对应的隶属度均为</w:t>
+      </w:r>
+      <w:r>
+        <w:rPr>
+          <w:rFonts w:ascii="Times New Roman" w:eastAsia="宋体" w:hAnsi="Times New Roman" w:cs="Times New Roman"/>
+          <w:sz w:val="24"/>
+          <w:szCs w:val="24"/>
+        </w:rPr>
+        <w:t>1</w:t>
+      </w:r>
+      <w:r>
+        <w:rPr>
+          <w:rFonts w:ascii="Times New Roman" w:eastAsia="宋体" w:hAnsi="Times New Roman" w:cs="Times New Roman" w:hint="eastAsia"/>
+          <w:sz w:val="24"/>
+          <w:szCs w:val="24"/>
+        </w:rPr>
+        <w:t>，则精确输出控制量为</w:t>
+      </w:r>
+    </w:p>
+    <w:p>
+      <w:pPr>
+        <w:jc w:val="center"/>
+        <w:rPr>
+          <w:rFonts w:ascii="Times New Roman" w:eastAsia="宋体" w:hAnsi="Times New Roman" w:cs="Times New Roman"/>
+          <w:sz w:val="24"/>
+          <w:szCs w:val="24"/>
+        </w:rPr>
+      </w:pPr>
+      <w:r>
+        <w:rPr>
+          <w:rFonts w:ascii="Times New Roman" w:eastAsia="宋体" w:hAnsi="Times New Roman" w:cs="Times New Roman"/>
+          <w:sz w:val="24"/>
+          <w:szCs w:val="24"/>
+        </w:rPr>
+        <w:object w:dxaOrig="2780" w:dyaOrig="620" w14:anchorId="6AFC380B">
+          <v:shape id="_x0000_i1027" type="#_x0000_t75" style="width:138.9pt;height:31.2pt" o:ole="">
+            <v:imagedata r:id="rId13" o:title=""/>
+          </v:shape>
+          <o:OLEObject Type="Embed" ProgID="Equation.DSMT4" ShapeID="_x0000_i1027" DrawAspect="Content" ObjectID="_1764597055" r:id="rId14"/>
         </w:object>
       </w:r>
     </w:p>
@@ -4116,10 +4116,10 @@
           <w:szCs w:val="24"/>
         </w:rPr>
         <w:object w:dxaOrig="2079" w:dyaOrig="620" w14:anchorId="0A845486">
-          <v:shape id="_x0000_i1028" type="#_x0000_t75" style="width:103.65pt;height:31.25pt" o:ole="">
-            <v:imagedata r:id="rId13" o:title=""/>
+          <v:shape id="_x0000_i1028" type="#_x0000_t75" style="width:103.55pt;height:31.2pt" o:ole="">
+            <v:imagedata r:id="rId15" o:title=""/>
           </v:shape>
-          <o:OLEObject Type="Embed" ProgID="Equation.DSMT4" ShapeID="_x0000_i1028" DrawAspect="Content" ObjectID="_1764144121" r:id="rId14"/>
+          <o:OLEObject Type="Embed" ProgID="Equation.DSMT4" ShapeID="_x0000_i1028" DrawAspect="Content" ObjectID="_1764597056" r:id="rId16"/>
         </w:object>
       </w:r>
     </w:p>
@@ -4181,7 +4181,6 @@
           <w:sz w:val="24"/>
           <w:szCs w:val="24"/>
         </w:rPr>
-        <w:lastRenderedPageBreak/>
         <w:t>设计时</w:t>
       </w:r>
       <w:r>
@@ -4499,10 +4498,10 @@
           <w:szCs w:val="24"/>
         </w:rPr>
         <w:object w:dxaOrig="4500" w:dyaOrig="620" w14:anchorId="497C7AF0">
-          <v:shape id="_x0000_i1029" type="#_x0000_t75" style="width:225.1pt;height:31.25pt" o:ole="">
-            <v:imagedata r:id="rId15" o:title=""/>
+          <v:shape id="_x0000_i1029" type="#_x0000_t75" style="width:224.9pt;height:31.2pt" o:ole="">
+            <v:imagedata r:id="rId17" o:title=""/>
           </v:shape>
-          <o:OLEObject Type="Embed" ProgID="Equation.DSMT4" ShapeID="_x0000_i1029" DrawAspect="Content" ObjectID="_1764144122" r:id="rId16"/>
+          <o:OLEObject Type="Embed" ProgID="Equation.DSMT4" ShapeID="_x0000_i1029" DrawAspect="Content" ObjectID="_1764597057" r:id="rId18"/>
         </w:object>
       </w:r>
     </w:p>
@@ -4556,10 +4555,10 @@
       </w:pPr>
       <w:r>
         <w:object w:dxaOrig="10195" w:dyaOrig="3878" w14:anchorId="5C979C65">
-          <v:shape id="_x0000_i1030" type="#_x0000_t75" style="width:309.25pt;height:117.55pt" o:ole="">
-            <v:imagedata r:id="rId17" o:title=""/>
+          <v:shape id="_x0000_i1030" type="#_x0000_t75" style="width:309.35pt;height:117.55pt" o:ole="">
+            <v:imagedata r:id="rId19" o:title=""/>
           </v:shape>
-          <o:OLEObject Type="Embed" ProgID="Visio.Drawing.11" ShapeID="_x0000_i1030" DrawAspect="Content" ObjectID="_1764144123" r:id="rId18"/>
+          <o:OLEObject Type="Embed" ProgID="Visio.Drawing.11" ShapeID="_x0000_i1030" DrawAspect="Content" ObjectID="_1764597058" r:id="rId20"/>
         </w:object>
       </w:r>
     </w:p>
@@ -4740,7 +4739,7 @@
                     </pic:cNvPicPr>
                   </pic:nvPicPr>
                   <pic:blipFill>
-                    <a:blip r:embed="rId19" cstate="print">
+                    <a:blip r:embed="rId21" cstate="print">
                       <a:extLst>
                         <a:ext uri="{28A0092B-C50C-407E-A947-70E740481C1C}">
                           <a14:useLocalDpi xmlns:a14="http://schemas.microsoft.com/office/drawing/2010/main" val="0"/>
@@ -4789,7 +4788,16 @@
           <w:sz w:val="24"/>
           <w:szCs w:val="24"/>
         </w:rPr>
-        <w:t>在不同的工作状态，控制的规则、输入输出的论域都不同。可以将工作过程划分为几个状态，对不同的状态分别设计不同的模糊控制器。</w:t>
+        <w:t>在不同的工作状态，控制的规则、输入输出的论域都不同。可以将工作过</w:t>
+      </w:r>
+      <w:r>
+        <w:rPr>
+          <w:rFonts w:ascii="Times New Roman" w:eastAsia="宋体" w:hAnsi="Times New Roman" w:cs="Times New Roman" w:hint="eastAsia"/>
+          <w:sz w:val="24"/>
+          <w:szCs w:val="24"/>
+        </w:rPr>
+        <w:lastRenderedPageBreak/>
+        <w:t>程划分为几个状态，对不同的状态分别设计不同的模糊控制器。</w:t>
       </w:r>
     </w:p>
     <w:p>
@@ -6051,7 +6059,7 @@
                     </pic:cNvPicPr>
                   </pic:nvPicPr>
                   <pic:blipFill>
-                    <a:blip r:embed="rId20"/>
+                    <a:blip r:embed="rId22"/>
                     <a:stretch>
                       <a:fillRect/>
                     </a:stretch>
@@ -6621,6 +6629,7 @@
           <w:szCs w:val="24"/>
         </w:rPr>
       </w:pPr>
+      <w:proofErr w:type="gramStart"/>
       <w:r>
         <w:rPr>
           <w:rFonts w:ascii="宋体" w:eastAsia="宋体" w:hAnsi="宋体" w:cs="Times New Roman" w:hint="eastAsia"/>
@@ -6639,7 +6648,28 @@
           <w:sz w:val="24"/>
           <w:szCs w:val="24"/>
         </w:rPr>
-        <w:t>控制</w:t>
+        <w:t>控</w:t>
+      </w:r>
+      <w:proofErr w:type="gramEnd"/>
+      <w:r>
+        <w:rPr>
+          <w:rFonts w:ascii="宋体" w:eastAsia="宋体" w:hAnsi="宋体" w:cs="Times New Roman" w:hint="eastAsia"/>
+          <w:b/>
+          <w:bCs/>
+          <w:sz w:val="24"/>
+          <w:szCs w:val="24"/>
+        </w:rPr>
+        <w:t xml:space="preserve"> </w:t>
+      </w:r>
+      <w:r>
+        <w:rPr>
+          <w:rFonts w:ascii="宋体" w:eastAsia="宋体" w:hAnsi="宋体" w:cs="Times New Roman" w:hint="eastAsia"/>
+          <w:b/>
+          <w:bCs/>
+          <w:sz w:val="24"/>
+          <w:szCs w:val="24"/>
+        </w:rPr>
+        <w:t>制</w:t>
       </w:r>
       <w:r>
         <w:rPr>
@@ -7196,7 +7226,7 @@
                     </pic:cNvPicPr>
                   </pic:nvPicPr>
                   <pic:blipFill>
-                    <a:blip r:embed="rId21"/>
+                    <a:blip r:embed="rId23"/>
                     <a:stretch>
                       <a:fillRect/>
                     </a:stretch>
@@ -7250,7 +7280,7 @@
                     </pic:cNvPicPr>
                   </pic:nvPicPr>
                   <pic:blipFill>
-                    <a:blip r:embed="rId22" cstate="print">
+                    <a:blip r:embed="rId24" cstate="print">
                       <a:extLst>
                         <a:ext uri="{28A0092B-C50C-407E-A947-70E740481C1C}">
                           <a14:useLocalDpi xmlns:a14="http://schemas.microsoft.com/office/drawing/2010/main" val="0"/>
@@ -7717,7 +7747,7 @@
                     </pic:cNvPicPr>
                   </pic:nvPicPr>
                   <pic:blipFill>
-                    <a:blip r:embed="rId23">
+                    <a:blip r:embed="rId25">
                       <a:lum contrast="12000"/>
                     </a:blip>
                     <a:srcRect l="3448" r="3448" b="3889"/>
@@ -7800,10 +7830,10 @@
           <w:szCs w:val="24"/>
         </w:rPr>
         <w:object w:dxaOrig="4135" w:dyaOrig="1577" w14:anchorId="44121F59">
-          <v:shape id="_x0000_i1031" type="#_x0000_t75" style="width:206.9pt;height:78.95pt" o:ole="">
-            <v:imagedata r:id="rId24" o:title=""/>
+          <v:shape id="_x0000_i1031" type="#_x0000_t75" style="width:207.1pt;height:79pt" o:ole="">
+            <v:imagedata r:id="rId26" o:title=""/>
           </v:shape>
-          <o:OLEObject Type="Embed" ProgID="Word.Picture.8" ShapeID="_x0000_i1031" DrawAspect="Content" ObjectID="_1764144124" r:id="rId25"/>
+          <o:OLEObject Type="Embed" ProgID="Word.Picture.8" ShapeID="_x0000_i1031" DrawAspect="Content" ObjectID="_1764597059" r:id="rId27"/>
         </w:object>
       </w:r>
     </w:p>
@@ -8342,7 +8372,7 @@
                     </pic:cNvPicPr>
                   </pic:nvPicPr>
                   <pic:blipFill>
-                    <a:blip r:embed="rId26" cstate="print">
+                    <a:blip r:embed="rId28" cstate="print">
                       <a:extLst>
                         <a:ext uri="{28A0092B-C50C-407E-A947-70E740481C1C}">
                           <a14:useLocalDpi xmlns:a14="http://schemas.microsoft.com/office/drawing/2010/main" val="0"/>
@@ -8433,7 +8463,7 @@
                     </pic:cNvPicPr>
                   </pic:nvPicPr>
                   <pic:blipFill>
-                    <a:blip r:embed="rId27" cstate="print">
+                    <a:blip r:embed="rId29" cstate="print">
                       <a:extLst>
                         <a:ext uri="{28A0092B-C50C-407E-A947-70E740481C1C}">
                           <a14:useLocalDpi xmlns:a14="http://schemas.microsoft.com/office/drawing/2010/main" val="0"/>
@@ -8525,7 +8555,7 @@
                     </pic:cNvPicPr>
                   </pic:nvPicPr>
                   <pic:blipFill>
-                    <a:blip r:embed="rId28" cstate="print">
+                    <a:blip r:embed="rId30" cstate="print">
                       <a:extLst>
                         <a:ext uri="{28A0092B-C50C-407E-A947-70E740481C1C}">
                           <a14:useLocalDpi xmlns:a14="http://schemas.microsoft.com/office/drawing/2010/main" val="0"/>
@@ -9183,7 +9213,7 @@
                     <pic:cNvPicPr/>
                   </pic:nvPicPr>
                   <pic:blipFill>
-                    <a:blip r:embed="rId29"/>
+                    <a:blip r:embed="rId31"/>
                     <a:stretch>
                       <a:fillRect/>
                     </a:stretch>
@@ -9506,7 +9536,7 @@
                     <pic:cNvPicPr/>
                   </pic:nvPicPr>
                   <pic:blipFill>
-                    <a:blip r:embed="rId30"/>
+                    <a:blip r:embed="rId32"/>
                     <a:stretch>
                       <a:fillRect/>
                     </a:stretch>
@@ -9673,7 +9703,7 @@
           <w:sz w:val="24"/>
           <w:szCs w:val="24"/>
         </w:rPr>
-        <w:t>可以在原预测模型基础上，对未来的误差做出预测，并加以补偿，也可根据在线辨识原理直接修改预测模型。</w:t>
+        <w:t>将实际输出和预测输出进行比较，然后对模型进行修正和优化</w:t>
       </w:r>
     </w:p>
     <w:p>
@@ -9706,7 +9736,7 @@
                     <pic:cNvPicPr/>
                   </pic:nvPicPr>
                   <pic:blipFill>
-                    <a:blip r:embed="rId31"/>
+                    <a:blip r:embed="rId33"/>
                     <a:stretch>
                       <a:fillRect/>
                     </a:stretch>
@@ -10209,6 +10239,58 @@
         </w:rPr>
       </w:pPr>
     </w:p>
+    <w:p>
+      <w:pPr>
+        <w:jc w:val="center"/>
+        <w:rPr>
+          <w:rFonts w:ascii="宋体" w:eastAsia="宋体" w:hAnsi="宋体" w:cs="Times New Roman" w:hint="eastAsia"/>
+          <w:b/>
+          <w:bCs/>
+          <w:sz w:val="24"/>
+          <w:szCs w:val="24"/>
+        </w:rPr>
+      </w:pPr>
+      <w:r>
+        <w:rPr>
+          <w:noProof/>
+        </w:rPr>
+        <w:drawing>
+          <wp:inline distT="0" distB="0" distL="0" distR="0" wp14:anchorId="483CD886" wp14:editId="6E9E2973">
+            <wp:extent cx="2888343" cy="1615609"/>
+            <wp:effectExtent l="0" t="0" r="7620" b="3810"/>
+            <wp:docPr id="2133760784" name="图片 1"/>
+            <wp:cNvGraphicFramePr>
+              <a:graphicFrameLocks xmlns:a="http://schemas.openxmlformats.org/drawingml/2006/main" noChangeAspect="1"/>
+            </wp:cNvGraphicFramePr>
+            <a:graphic xmlns:a="http://schemas.openxmlformats.org/drawingml/2006/main">
+              <a:graphicData uri="http://schemas.openxmlformats.org/drawingml/2006/picture">
+                <pic:pic xmlns:pic="http://schemas.openxmlformats.org/drawingml/2006/picture">
+                  <pic:nvPicPr>
+                    <pic:cNvPr id="2133760784" name=""/>
+                    <pic:cNvPicPr/>
+                  </pic:nvPicPr>
+                  <pic:blipFill>
+                    <a:blip r:embed="rId34"/>
+                    <a:stretch>
+                      <a:fillRect/>
+                    </a:stretch>
+                  </pic:blipFill>
+                  <pic:spPr>
+                    <a:xfrm>
+                      <a:off x="0" y="0"/>
+                      <a:ext cx="2910071" cy="1627763"/>
+                    </a:xfrm>
+                    <a:prstGeom prst="rect">
+                      <a:avLst/>
+                    </a:prstGeom>
+                  </pic:spPr>
+                </pic:pic>
+              </a:graphicData>
+            </a:graphic>
+          </wp:inline>
+        </w:drawing>
+      </w:r>
+    </w:p>
     <w:sectPr>
       <w:pgSz w:w="11906" w:h="16838"/>
       <w:pgMar w:top="1440" w:right="1800" w:bottom="1440" w:left="1800" w:header="851" w:footer="992" w:gutter="0"/>
@@ -10217,6 +10299,44 @@
     </w:sectPr>
   </w:body>
 </w:document>
+</file>
+
+<file path=word/endnotes.xml><?xml version="1.0" encoding="utf-8"?>
+<w:endnotes xmlns:wpc="http://schemas.microsoft.com/office/word/2010/wordprocessingCanvas" xmlns:cx="http://schemas.microsoft.com/office/drawing/2014/chartex" xmlns:cx1="http://schemas.microsoft.com/office/drawing/2015/9/8/chartex" xmlns:cx2="http://schemas.microsoft.com/office/drawing/2015/10/21/chartex" xmlns:cx3="http://schemas.microsoft.com/office/drawing/2016/5/9/chartex" xmlns:cx4="http://schemas.microsoft.com/office/drawing/2016/5/10/chartex" xmlns:cx5="http://schemas.microsoft.com/office/drawing/2016/5/11/chartex" xmlns:cx6="http://schemas.microsoft.com/office/drawing/2016/5/12/chartex" xmlns:cx7="http://schemas.microsoft.com/office/drawing/2016/5/13/chartex" xmlns:cx8="http://schemas.microsoft.com/office/drawing/2016/5/14/chartex" xmlns:mc="http://schemas.openxmlformats.org/markup-compatibility/2006" xmlns:aink="http://schemas.microsoft.com/office/drawing/2016/ink" xmlns:am3d="http://schemas.microsoft.com/office/drawing/2017/model3d" xmlns:o="urn:schemas-microsoft-com:office:office" xmlns:oel="http://schemas.microsoft.com/office/2019/extlst" xmlns:r="http://schemas.openxmlformats.org/officeDocument/2006/relationships" xmlns:m="http://schemas.openxmlformats.org/officeDocument/2006/math" xmlns:v="urn:schemas-microsoft-com:vml" xmlns:wp14="http://schemas.microsoft.com/office/word/2010/wordprocessingDrawing" xmlns:wp="http://schemas.openxmlformats.org/drawingml/2006/wordprocessingDrawing" xmlns:w10="urn:schemas-microsoft-com:office:word" xmlns:w="http://schemas.openxmlformats.org/wordprocessingml/2006/main" xmlns:w14="http://schemas.microsoft.com/office/word/2010/wordml" xmlns:w15="http://schemas.microsoft.com/office/word/2012/wordml" xmlns:w16cex="http://schemas.microsoft.com/office/word/2018/wordml/cex" xmlns:w16cid="http://schemas.microsoft.com/office/word/2016/wordml/cid" xmlns:w16="http://schemas.microsoft.com/office/word/2018/wordml" xmlns:w16sdtdh="http://schemas.microsoft.com/office/word/2020/wordml/sdtdatahash" xmlns:w16se="http://schemas.microsoft.com/office/word/2015/wordml/symex" xmlns:wpg="http://schemas.microsoft.com/office/word/2010/wordprocessingGroup" xmlns:wpi="http://schemas.microsoft.com/office/word/2010/wordprocessingInk" xmlns:wne="http://schemas.microsoft.com/office/word/2006/wordml" xmlns:wps="http://schemas.microsoft.com/office/word/2010/wordprocessingShape" mc:Ignorable="w14 w15 w16se w16cid w16 w16cex w16sdtdh wp14">
+  <w:endnote w:type="separator" w:id="-1">
+    <w:p>
+      <w:r>
+        <w:separator/>
+      </w:r>
+    </w:p>
+  </w:endnote>
+  <w:endnote w:type="continuationSeparator" w:id="0">
+    <w:p>
+      <w:r>
+        <w:continuationSeparator/>
+      </w:r>
+    </w:p>
+  </w:endnote>
+</w:endnotes>
+</file>
+
+<file path=word/footnotes.xml><?xml version="1.0" encoding="utf-8"?>
+<w:footnotes xmlns:wpc="http://schemas.microsoft.com/office/word/2010/wordprocessingCanvas" xmlns:cx="http://schemas.microsoft.com/office/drawing/2014/chartex" xmlns:cx1="http://schemas.microsoft.com/office/drawing/2015/9/8/chartex" xmlns:cx2="http://schemas.microsoft.com/office/drawing/2015/10/21/chartex" xmlns:cx3="http://schemas.microsoft.com/office/drawing/2016/5/9/chartex" xmlns:cx4="http://schemas.microsoft.com/office/drawing/2016/5/10/chartex" xmlns:cx5="http://schemas.microsoft.com/office/drawing/2016/5/11/chartex" xmlns:cx6="http://schemas.microsoft.com/office/drawing/2016/5/12/chartex" xmlns:cx7="http://schemas.microsoft.com/office/drawing/2016/5/13/chartex" xmlns:cx8="http://schemas.microsoft.com/office/drawing/2016/5/14/chartex" xmlns:mc="http://schemas.openxmlformats.org/markup-compatibility/2006" xmlns:aink="http://schemas.microsoft.com/office/drawing/2016/ink" xmlns:am3d="http://schemas.microsoft.com/office/drawing/2017/model3d" xmlns:o="urn:schemas-microsoft-com:office:office" xmlns:oel="http://schemas.microsoft.com/office/2019/extlst" xmlns:r="http://schemas.openxmlformats.org/officeDocument/2006/relationships" xmlns:m="http://schemas.openxmlformats.org/officeDocument/2006/math" xmlns:v="urn:schemas-microsoft-com:vml" xmlns:wp14="http://schemas.microsoft.com/office/word/2010/wordprocessingDrawing" xmlns:wp="http://schemas.openxmlformats.org/drawingml/2006/wordprocessingDrawing" xmlns:w10="urn:schemas-microsoft-com:office:word" xmlns:w="http://schemas.openxmlformats.org/wordprocessingml/2006/main" xmlns:w14="http://schemas.microsoft.com/office/word/2010/wordml" xmlns:w15="http://schemas.microsoft.com/office/word/2012/wordml" xmlns:w16cex="http://schemas.microsoft.com/office/word/2018/wordml/cex" xmlns:w16cid="http://schemas.microsoft.com/office/word/2016/wordml/cid" xmlns:w16="http://schemas.microsoft.com/office/word/2018/wordml" xmlns:w16sdtdh="http://schemas.microsoft.com/office/word/2020/wordml/sdtdatahash" xmlns:w16se="http://schemas.microsoft.com/office/word/2015/wordml/symex" xmlns:wpg="http://schemas.microsoft.com/office/word/2010/wordprocessingGroup" xmlns:wpi="http://schemas.microsoft.com/office/word/2010/wordprocessingInk" xmlns:wne="http://schemas.microsoft.com/office/word/2006/wordml" xmlns:wps="http://schemas.microsoft.com/office/word/2010/wordprocessingShape" mc:Ignorable="w14 w15 w16se w16cid w16 w16cex w16sdtdh wp14">
+  <w:footnote w:type="separator" w:id="-1">
+    <w:p>
+      <w:r>
+        <w:separator/>
+      </w:r>
+    </w:p>
+  </w:footnote>
+  <w:footnote w:type="continuationSeparator" w:id="0">
+    <w:p>
+      <w:r>
+        <w:continuationSeparator/>
+      </w:r>
+    </w:p>
+  </w:footnote>
+</w:footnotes>
 </file>
 
 <file path=word/numbering.xml><?xml version="1.0" encoding="utf-8"?>
@@ -14020,6 +14140,68 @@
       <w:szCs w:val="32"/>
     </w:rPr>
   </w:style>
+  <w:style w:type="paragraph" w:styleId="a5">
+    <w:name w:val="header"/>
+    <w:basedOn w:val="a"/>
+    <w:link w:val="a6"/>
+    <w:uiPriority w:val="99"/>
+    <w:unhideWhenUsed/>
+    <w:rsid w:val="00FA3FD6"/>
+    <w:pPr>
+      <w:tabs>
+        <w:tab w:val="center" w:pos="4153"/>
+        <w:tab w:val="right" w:pos="8306"/>
+      </w:tabs>
+      <w:snapToGrid w:val="0"/>
+      <w:jc w:val="center"/>
+    </w:pPr>
+    <w:rPr>
+      <w:sz w:val="18"/>
+      <w:szCs w:val="18"/>
+    </w:rPr>
+  </w:style>
+  <w:style w:type="character" w:customStyle="1" w:styleId="a6">
+    <w:name w:val="页眉 字符"/>
+    <w:basedOn w:val="a0"/>
+    <w:link w:val="a5"/>
+    <w:uiPriority w:val="99"/>
+    <w:rsid w:val="00FA3FD6"/>
+    <w:rPr>
+      <w:sz w:val="18"/>
+      <w:szCs w:val="18"/>
+    </w:rPr>
+  </w:style>
+  <w:style w:type="paragraph" w:styleId="a7">
+    <w:name w:val="footer"/>
+    <w:basedOn w:val="a"/>
+    <w:link w:val="a8"/>
+    <w:uiPriority w:val="99"/>
+    <w:unhideWhenUsed/>
+    <w:rsid w:val="00FA3FD6"/>
+    <w:pPr>
+      <w:tabs>
+        <w:tab w:val="center" w:pos="4153"/>
+        <w:tab w:val="right" w:pos="8306"/>
+      </w:tabs>
+      <w:snapToGrid w:val="0"/>
+      <w:jc w:val="left"/>
+    </w:pPr>
+    <w:rPr>
+      <w:sz w:val="18"/>
+      <w:szCs w:val="18"/>
+    </w:rPr>
+  </w:style>
+  <w:style w:type="character" w:customStyle="1" w:styleId="a8">
+    <w:name w:val="页脚 字符"/>
+    <w:basedOn w:val="a0"/>
+    <w:link w:val="a7"/>
+    <w:uiPriority w:val="99"/>
+    <w:rsid w:val="00FA3FD6"/>
+    <w:rPr>
+      <w:sz w:val="18"/>
+      <w:szCs w:val="18"/>
+    </w:rPr>
+  </w:style>
 </w:styles>
 </file>
 

</xml_diff>